<commit_message>
update and add ignore
</commit_message>
<xml_diff>
--- a/main.docx
+++ b/main.docx
@@ -29,13 +29,558 @@
         <w:t>Temp</w:t>
       </w:r>
     </w:p>
-    <w:p/>
+    <w:p>
+      <w:pPr>
+        <w:pStyle w:val="Heading2"/>
+      </w:pPr>
+      <w:r>
+        <w:t>Run Node app on Windows startup</w:t>
+      </w:r>
+    </w:p>
+    <w:p>
+      <w:pPr>
+        <w:pStyle w:val="ListParagraph"/>
+        <w:numPr>
+          <w:ilvl w:val="0"/>
+          <w:numId w:val="6"/>
+        </w:numPr>
+        <w:rPr>
+          <w:rStyle w:val="CodeChar"/>
+          <w:rFonts w:asciiTheme="minorHAnsi" w:hAnsiTheme="minorHAnsi"/>
+          <w:noProof w:val="0"/>
+          <w:sz w:val="22"/>
+          <w:shd w:val="clear" w:color="auto" w:fill="auto"/>
+        </w:rPr>
+      </w:pPr>
+      <w:r>
+        <w:t xml:space="preserve">Use </w:t>
+      </w:r>
+      <w:proofErr w:type="spellStart"/>
+      <w:r>
+        <w:t>npm</w:t>
+      </w:r>
+      <w:proofErr w:type="spellEnd"/>
+      <w:r>
+        <w:t xml:space="preserve"> and install </w:t>
+      </w:r>
+      <w:r>
+        <w:rPr>
+          <w:rStyle w:val="CodeChar"/>
+        </w:rPr>
+        <w:t>node-windows</w:t>
+      </w:r>
+    </w:p>
+    <w:p>
+      <w:pPr>
+        <w:pStyle w:val="ListParagraph"/>
+        <w:numPr>
+          <w:ilvl w:val="0"/>
+          <w:numId w:val="6"/>
+        </w:numPr>
+      </w:pPr>
+      <w:r>
+        <w:t>Create and run this script</w:t>
+      </w:r>
+    </w:p>
+    <w:p>
+      <w:pPr>
+        <w:pStyle w:val="Code"/>
+        <w:rPr>
+          <w:color w:val="000000"/>
+        </w:rPr>
+      </w:pPr>
+      <w:r>
+        <w:rPr>
+          <w:color w:val="0000FF"/>
+        </w:rPr>
+        <w:t>var</w:t>
+      </w:r>
+      <w:r>
+        <w:rPr>
+          <w:color w:val="000000"/>
+        </w:rPr>
+        <w:t> </w:t>
+      </w:r>
+      <w:r>
+        <w:t>Service</w:t>
+      </w:r>
+      <w:r>
+        <w:rPr>
+          <w:color w:val="000000"/>
+        </w:rPr>
+        <w:t> = </w:t>
+      </w:r>
+      <w:r>
+        <w:rPr>
+          <w:color w:val="795E26"/>
+        </w:rPr>
+        <w:t>require</w:t>
+      </w:r>
+      <w:r>
+        <w:rPr>
+          <w:color w:val="000000"/>
+        </w:rPr>
+        <w:t>(</w:t>
+      </w:r>
+      <w:r>
+        <w:rPr>
+          <w:color w:val="A31515"/>
+        </w:rPr>
+        <w:t>'node-windows'</w:t>
+      </w:r>
+      <w:r>
+        <w:rPr>
+          <w:color w:val="000000"/>
+        </w:rPr>
+        <w:t>).</w:t>
+      </w:r>
+      <w:r>
+        <w:t>Service</w:t>
+      </w:r>
+      <w:r>
+        <w:rPr>
+          <w:color w:val="000000"/>
+        </w:rPr>
+        <w:t>;</w:t>
+      </w:r>
+    </w:p>
+    <w:p>
+      <w:pPr>
+        <w:pStyle w:val="Code"/>
+        <w:rPr>
+          <w:color w:val="000000"/>
+        </w:rPr>
+      </w:pPr>
+    </w:p>
+    <w:p>
+      <w:pPr>
+        <w:pStyle w:val="Code"/>
+        <w:rPr>
+          <w:color w:val="000000"/>
+        </w:rPr>
+      </w:pPr>
+      <w:r>
+        <w:rPr>
+          <w:color w:val="008000"/>
+        </w:rPr>
+        <w:t>// Create a new service object</w:t>
+      </w:r>
+    </w:p>
+    <w:p>
+      <w:pPr>
+        <w:pStyle w:val="Code"/>
+        <w:rPr>
+          <w:color w:val="000000"/>
+        </w:rPr>
+      </w:pPr>
+      <w:r>
+        <w:rPr>
+          <w:color w:val="0000FF"/>
+        </w:rPr>
+        <w:t>var</w:t>
+      </w:r>
+      <w:r>
+        <w:rPr>
+          <w:color w:val="000000"/>
+        </w:rPr>
+        <w:t> </w:t>
+      </w:r>
+      <w:r>
+        <w:rPr>
+          <w:color w:val="001080"/>
+        </w:rPr>
+        <w:t>svc</w:t>
+      </w:r>
+      <w:r>
+        <w:rPr>
+          <w:color w:val="000000"/>
+        </w:rPr>
+        <w:t> = </w:t>
+      </w:r>
+      <w:r>
+        <w:rPr>
+          <w:color w:val="0000FF"/>
+        </w:rPr>
+        <w:t>new</w:t>
+      </w:r>
+      <w:r>
+        <w:rPr>
+          <w:color w:val="000000"/>
+        </w:rPr>
+        <w:t> </w:t>
+      </w:r>
+      <w:r>
+        <w:t>Service</w:t>
+      </w:r>
+      <w:r>
+        <w:rPr>
+          <w:color w:val="000000"/>
+        </w:rPr>
+        <w:t>({</w:t>
+      </w:r>
+    </w:p>
+    <w:p>
+      <w:pPr>
+        <w:pStyle w:val="Code"/>
+        <w:rPr>
+          <w:color w:val="000000"/>
+        </w:rPr>
+      </w:pPr>
+      <w:r>
+        <w:rPr>
+          <w:color w:val="000000"/>
+        </w:rPr>
+        <w:t>  </w:t>
+      </w:r>
+      <w:r>
+        <w:rPr>
+          <w:color w:val="001080"/>
+        </w:rPr>
+        <w:t>name:</w:t>
+      </w:r>
+      <w:r>
+        <w:rPr>
+          <w:color w:val="A31515"/>
+        </w:rPr>
+        <w:t>'Hello World'</w:t>
+      </w:r>
+      <w:r>
+        <w:rPr>
+          <w:color w:val="000000"/>
+        </w:rPr>
+        <w:t>,</w:t>
+      </w:r>
+    </w:p>
+    <w:p>
+      <w:pPr>
+        <w:pStyle w:val="Code"/>
+        <w:rPr>
+          <w:color w:val="000000"/>
+        </w:rPr>
+      </w:pPr>
+      <w:r>
+        <w:rPr>
+          <w:color w:val="000000"/>
+        </w:rPr>
+        <w:t>  </w:t>
+      </w:r>
+      <w:r>
+        <w:rPr>
+          <w:color w:val="001080"/>
+        </w:rPr>
+        <w:t>description:</w:t>
+      </w:r>
+      <w:r>
+        <w:rPr>
+          <w:color w:val="000000"/>
+        </w:rPr>
+        <w:t> </w:t>
+      </w:r>
+      <w:r>
+        <w:rPr>
+          <w:color w:val="A31515"/>
+        </w:rPr>
+        <w:t>'The nodejs.org example web server.'</w:t>
+      </w:r>
+      <w:r>
+        <w:rPr>
+          <w:color w:val="000000"/>
+        </w:rPr>
+        <w:t>,</w:t>
+      </w:r>
+    </w:p>
+    <w:p>
+      <w:pPr>
+        <w:pStyle w:val="Code"/>
+        <w:rPr>
+          <w:color w:val="000000"/>
+        </w:rPr>
+      </w:pPr>
+      <w:r>
+        <w:rPr>
+          <w:color w:val="000000"/>
+        </w:rPr>
+        <w:t>  </w:t>
+      </w:r>
+      <w:r>
+        <w:rPr>
+          <w:color w:val="001080"/>
+        </w:rPr>
+        <w:t>script:</w:t>
+      </w:r>
+      <w:r>
+        <w:rPr>
+          <w:color w:val="000000"/>
+        </w:rPr>
+        <w:t> </w:t>
+      </w:r>
+      <w:r>
+        <w:rPr>
+          <w:color w:val="A31515"/>
+        </w:rPr>
+        <w:t>'C:</w:t>
+      </w:r>
+      <w:r>
+        <w:rPr>
+          <w:color w:val="EE0000"/>
+        </w:rPr>
+        <w:t>\\</w:t>
+      </w:r>
+      <w:r>
+        <w:rPr>
+          <w:color w:val="A31515"/>
+        </w:rPr>
+        <w:t>path</w:t>
+      </w:r>
+      <w:r>
+        <w:rPr>
+          <w:color w:val="EE0000"/>
+        </w:rPr>
+        <w:t>\\</w:t>
+      </w:r>
+      <w:r>
+        <w:rPr>
+          <w:color w:val="A31515"/>
+        </w:rPr>
+        <w:t>to</w:t>
+      </w:r>
+      <w:r>
+        <w:rPr>
+          <w:color w:val="EE0000"/>
+        </w:rPr>
+        <w:t>\\</w:t>
+      </w:r>
+      <w:r>
+        <w:rPr>
+          <w:color w:val="A31515"/>
+        </w:rPr>
+        <w:t>helloworld.js'</w:t>
+      </w:r>
+    </w:p>
+    <w:p>
+      <w:pPr>
+        <w:pStyle w:val="Code"/>
+        <w:rPr>
+          <w:color w:val="000000"/>
+        </w:rPr>
+      </w:pPr>
+      <w:r>
+        <w:rPr>
+          <w:color w:val="000000"/>
+        </w:rPr>
+        <w:t>});</w:t>
+      </w:r>
+    </w:p>
+    <w:p>
+      <w:pPr>
+        <w:pStyle w:val="Code"/>
+        <w:rPr>
+          <w:color w:val="000000"/>
+        </w:rPr>
+      </w:pPr>
+    </w:p>
+    <w:p>
+      <w:pPr>
+        <w:pStyle w:val="Code"/>
+        <w:rPr>
+          <w:color w:val="000000"/>
+        </w:rPr>
+      </w:pPr>
+      <w:r>
+        <w:rPr>
+          <w:color w:val="008000"/>
+        </w:rPr>
+        <w:t>// Listen for the "install" event, which indicates the</w:t>
+      </w:r>
+    </w:p>
+    <w:p>
+      <w:pPr>
+        <w:pStyle w:val="Code"/>
+        <w:rPr>
+          <w:color w:val="000000"/>
+        </w:rPr>
+      </w:pPr>
+      <w:r>
+        <w:rPr>
+          <w:color w:val="008000"/>
+        </w:rPr>
+        <w:t>// process is available as a service.</w:t>
+      </w:r>
+    </w:p>
+    <w:p>
+      <w:pPr>
+        <w:pStyle w:val="Code"/>
+        <w:rPr>
+          <w:color w:val="000000"/>
+        </w:rPr>
+      </w:pPr>
+      <w:r>
+        <w:rPr>
+          <w:color w:val="001080"/>
+        </w:rPr>
+        <w:t>svc</w:t>
+      </w:r>
+      <w:r>
+        <w:rPr>
+          <w:color w:val="000000"/>
+        </w:rPr>
+        <w:t>.</w:t>
+      </w:r>
+      <w:r>
+        <w:rPr>
+          <w:color w:val="795E26"/>
+        </w:rPr>
+        <w:t>on</w:t>
+      </w:r>
+      <w:r>
+        <w:rPr>
+          <w:color w:val="000000"/>
+        </w:rPr>
+        <w:t>(</w:t>
+      </w:r>
+      <w:r>
+        <w:rPr>
+          <w:color w:val="A31515"/>
+        </w:rPr>
+        <w:t>'install'</w:t>
+      </w:r>
+      <w:r>
+        <w:rPr>
+          <w:color w:val="000000"/>
+        </w:rPr>
+        <w:t>,</w:t>
+      </w:r>
+      <w:r>
+        <w:rPr>
+          <w:color w:val="0000FF"/>
+        </w:rPr>
+        <w:t>function</w:t>
+      </w:r>
+      <w:r>
+        <w:rPr>
+          <w:color w:val="000000"/>
+        </w:rPr>
+        <w:t>(){</w:t>
+      </w:r>
+    </w:p>
+    <w:p>
+      <w:pPr>
+        <w:pStyle w:val="Code"/>
+        <w:rPr>
+          <w:color w:val="000000"/>
+        </w:rPr>
+      </w:pPr>
+      <w:r>
+        <w:rPr>
+          <w:color w:val="000000"/>
+        </w:rPr>
+        <w:t>  </w:t>
+      </w:r>
+      <w:r>
+        <w:rPr>
+          <w:color w:val="001080"/>
+        </w:rPr>
+        <w:t>svc</w:t>
+      </w:r>
+      <w:r>
+        <w:rPr>
+          <w:color w:val="000000"/>
+        </w:rPr>
+        <w:t>.</w:t>
+      </w:r>
+      <w:r>
+        <w:rPr>
+          <w:color w:val="795E26"/>
+        </w:rPr>
+        <w:t>start</w:t>
+      </w:r>
+      <w:r>
+        <w:rPr>
+          <w:color w:val="000000"/>
+        </w:rPr>
+        <w:t>();</w:t>
+      </w:r>
+    </w:p>
+    <w:p>
+      <w:pPr>
+        <w:pStyle w:val="Code"/>
+        <w:rPr>
+          <w:color w:val="000000"/>
+        </w:rPr>
+      </w:pPr>
+      <w:r>
+        <w:rPr>
+          <w:color w:val="000000"/>
+        </w:rPr>
+        <w:t>});</w:t>
+      </w:r>
+    </w:p>
+    <w:p>
+      <w:pPr>
+        <w:pStyle w:val="Code"/>
+        <w:rPr>
+          <w:color w:val="000000"/>
+        </w:rPr>
+      </w:pPr>
+    </w:p>
+    <w:p>
+      <w:pPr>
+        <w:pStyle w:val="Code"/>
+        <w:rPr>
+          <w:color w:val="000000"/>
+        </w:rPr>
+      </w:pPr>
+      <w:r>
+        <w:rPr>
+          <w:color w:val="001080"/>
+        </w:rPr>
+        <w:t>svc</w:t>
+      </w:r>
+      <w:r>
+        <w:rPr>
+          <w:color w:val="000000"/>
+        </w:rPr>
+        <w:t>.</w:t>
+      </w:r>
+      <w:r>
+        <w:rPr>
+          <w:color w:val="795E26"/>
+        </w:rPr>
+        <w:t>install</w:t>
+      </w:r>
+      <w:r>
+        <w:rPr>
+          <w:color w:val="000000"/>
+        </w:rPr>
+        <w:t>();</w:t>
+      </w:r>
+    </w:p>
+    <w:p>
+      <w:pPr>
+        <w:pStyle w:val="ListParagraph"/>
+        <w:numPr>
+          <w:ilvl w:val="0"/>
+          <w:numId w:val="7"/>
+        </w:numPr>
+      </w:pPr>
+      <w:r>
+        <w:t>A service will be found in windows services that can be made to run automatically on startup</w:t>
+      </w:r>
+      <w:bookmarkStart w:id="0" w:name="_GoBack"/>
+      <w:bookmarkEnd w:id="0"/>
+    </w:p>
     <w:p>
       <w:pPr>
         <w:pStyle w:val="Heading1"/>
+        <w:tabs>
+          <w:tab w:val="left" w:pos="5409"/>
+        </w:tabs>
       </w:pPr>
       <w:r>
         <w:t>Language Guides</w:t>
+      </w:r>
+      <w:r>
+        <w:tab/>
       </w:r>
     </w:p>
     <w:p/>
@@ -449,10 +994,72 @@
         <w:t>node.parentNode</w:t>
       </w:r>
     </w:p>
-    <w:p>
-      <w:bookmarkStart w:id="0" w:name="_GoBack"/>
-      <w:bookmarkEnd w:id="0"/>
-    </w:p>
+    <w:p/>
+    <w:p>
+      <w:pPr>
+        <w:pStyle w:val="Heading3"/>
+      </w:pPr>
+      <w:r>
+        <w:t>Hide elements and prevent events</w:t>
+      </w:r>
+    </w:p>
+    <w:p>
+      <w:pPr>
+        <w:pStyle w:val="Code"/>
+        <w:rPr>
+          <w:color w:val="000000"/>
+        </w:rPr>
+      </w:pPr>
+      <w:r>
+        <w:rPr>
+          <w:color w:val="001080"/>
+        </w:rPr>
+        <w:t>elem</w:t>
+      </w:r>
+      <w:r>
+        <w:rPr>
+          <w:color w:val="000000"/>
+        </w:rPr>
+        <w:t>.</w:t>
+      </w:r>
+      <w:r>
+        <w:rPr>
+          <w:color w:val="795E26"/>
+        </w:rPr>
+        <w:t>style</w:t>
+      </w:r>
+      <w:r>
+        <w:rPr>
+          <w:color w:val="000000"/>
+        </w:rPr>
+        <w:t>(</w:t>
+      </w:r>
+      <w:r>
+        <w:t>"</w:t>
+      </w:r>
+      <w:r>
+        <w:t>visibility</w:t>
+      </w:r>
+      <w:r>
+        <w:t>"</w:t>
+      </w:r>
+      <w:r>
+        <w:rPr>
+          <w:color w:val="000000"/>
+        </w:rPr>
+        <w:t>,</w:t>
+      </w:r>
+      <w:r>
+        <w:t>"hidden"</w:t>
+      </w:r>
+      <w:r>
+        <w:rPr>
+          <w:color w:val="000000"/>
+        </w:rPr>
+        <w:t>)</w:t>
+      </w:r>
+    </w:p>
+    <w:p/>
     <w:sectPr>
       <w:pgSz w:w="11907" w:h="16839" w:code="9"/>
       <w:pgMar w:top="1440" w:right="1440" w:bottom="1440" w:left="1440" w:header="720" w:footer="720" w:gutter="0"/>
@@ -805,6 +1412,232 @@
     </w:lvl>
   </w:abstractNum>
   <w:abstractNum w:abstractNumId="3" w15:restartNumberingAfterBreak="0">
+    <w:nsid w:val="4AAD2164"/>
+    <w:multiLevelType w:val="hybridMultilevel"/>
+    <w:tmpl w:val="58F2C1BE"/>
+    <w:lvl w:ilvl="0" w:tplc="04090001">
+      <w:start w:val="1"/>
+      <w:numFmt w:val="bullet"/>
+      <w:lvlText w:val=""/>
+      <w:lvlJc w:val="left"/>
+      <w:pPr>
+        <w:ind w:left="720" w:hanging="360"/>
+      </w:pPr>
+      <w:rPr>
+        <w:rFonts w:ascii="Symbol" w:hAnsi="Symbol" w:hint="default"/>
+      </w:rPr>
+    </w:lvl>
+    <w:lvl w:ilvl="1" w:tplc="04090003" w:tentative="1">
+      <w:start w:val="1"/>
+      <w:numFmt w:val="bullet"/>
+      <w:lvlText w:val="o"/>
+      <w:lvlJc w:val="left"/>
+      <w:pPr>
+        <w:ind w:left="1440" w:hanging="360"/>
+      </w:pPr>
+      <w:rPr>
+        <w:rFonts w:ascii="Courier New" w:hAnsi="Courier New" w:cs="Courier New" w:hint="default"/>
+      </w:rPr>
+    </w:lvl>
+    <w:lvl w:ilvl="2" w:tplc="04090005" w:tentative="1">
+      <w:start w:val="1"/>
+      <w:numFmt w:val="bullet"/>
+      <w:lvlText w:val=""/>
+      <w:lvlJc w:val="left"/>
+      <w:pPr>
+        <w:ind w:left="2160" w:hanging="360"/>
+      </w:pPr>
+      <w:rPr>
+        <w:rFonts w:ascii="Wingdings" w:hAnsi="Wingdings" w:hint="default"/>
+      </w:rPr>
+    </w:lvl>
+    <w:lvl w:ilvl="3" w:tplc="04090001" w:tentative="1">
+      <w:start w:val="1"/>
+      <w:numFmt w:val="bullet"/>
+      <w:lvlText w:val=""/>
+      <w:lvlJc w:val="left"/>
+      <w:pPr>
+        <w:ind w:left="2880" w:hanging="360"/>
+      </w:pPr>
+      <w:rPr>
+        <w:rFonts w:ascii="Symbol" w:hAnsi="Symbol" w:hint="default"/>
+      </w:rPr>
+    </w:lvl>
+    <w:lvl w:ilvl="4" w:tplc="04090003" w:tentative="1">
+      <w:start w:val="1"/>
+      <w:numFmt w:val="bullet"/>
+      <w:lvlText w:val="o"/>
+      <w:lvlJc w:val="left"/>
+      <w:pPr>
+        <w:ind w:left="3600" w:hanging="360"/>
+      </w:pPr>
+      <w:rPr>
+        <w:rFonts w:ascii="Courier New" w:hAnsi="Courier New" w:cs="Courier New" w:hint="default"/>
+      </w:rPr>
+    </w:lvl>
+    <w:lvl w:ilvl="5" w:tplc="04090005" w:tentative="1">
+      <w:start w:val="1"/>
+      <w:numFmt w:val="bullet"/>
+      <w:lvlText w:val=""/>
+      <w:lvlJc w:val="left"/>
+      <w:pPr>
+        <w:ind w:left="4320" w:hanging="360"/>
+      </w:pPr>
+      <w:rPr>
+        <w:rFonts w:ascii="Wingdings" w:hAnsi="Wingdings" w:hint="default"/>
+      </w:rPr>
+    </w:lvl>
+    <w:lvl w:ilvl="6" w:tplc="04090001" w:tentative="1">
+      <w:start w:val="1"/>
+      <w:numFmt w:val="bullet"/>
+      <w:lvlText w:val=""/>
+      <w:lvlJc w:val="left"/>
+      <w:pPr>
+        <w:ind w:left="5040" w:hanging="360"/>
+      </w:pPr>
+      <w:rPr>
+        <w:rFonts w:ascii="Symbol" w:hAnsi="Symbol" w:hint="default"/>
+      </w:rPr>
+    </w:lvl>
+    <w:lvl w:ilvl="7" w:tplc="04090003" w:tentative="1">
+      <w:start w:val="1"/>
+      <w:numFmt w:val="bullet"/>
+      <w:lvlText w:val="o"/>
+      <w:lvlJc w:val="left"/>
+      <w:pPr>
+        <w:ind w:left="5760" w:hanging="360"/>
+      </w:pPr>
+      <w:rPr>
+        <w:rFonts w:ascii="Courier New" w:hAnsi="Courier New" w:cs="Courier New" w:hint="default"/>
+      </w:rPr>
+    </w:lvl>
+    <w:lvl w:ilvl="8" w:tplc="04090005" w:tentative="1">
+      <w:start w:val="1"/>
+      <w:numFmt w:val="bullet"/>
+      <w:lvlText w:val=""/>
+      <w:lvlJc w:val="left"/>
+      <w:pPr>
+        <w:ind w:left="6480" w:hanging="360"/>
+      </w:pPr>
+      <w:rPr>
+        <w:rFonts w:ascii="Wingdings" w:hAnsi="Wingdings" w:hint="default"/>
+      </w:rPr>
+    </w:lvl>
+  </w:abstractNum>
+  <w:abstractNum w:abstractNumId="4" w15:restartNumberingAfterBreak="0">
+    <w:nsid w:val="4F6A64E0"/>
+    <w:multiLevelType w:val="hybridMultilevel"/>
+    <w:tmpl w:val="6924FA98"/>
+    <w:lvl w:ilvl="0" w:tplc="04090001">
+      <w:start w:val="1"/>
+      <w:numFmt w:val="bullet"/>
+      <w:lvlText w:val=""/>
+      <w:lvlJc w:val="left"/>
+      <w:pPr>
+        <w:ind w:left="720" w:hanging="360"/>
+      </w:pPr>
+      <w:rPr>
+        <w:rFonts w:ascii="Symbol" w:hAnsi="Symbol" w:hint="default"/>
+      </w:rPr>
+    </w:lvl>
+    <w:lvl w:ilvl="1" w:tplc="04090003" w:tentative="1">
+      <w:start w:val="1"/>
+      <w:numFmt w:val="bullet"/>
+      <w:lvlText w:val="o"/>
+      <w:lvlJc w:val="left"/>
+      <w:pPr>
+        <w:ind w:left="1440" w:hanging="360"/>
+      </w:pPr>
+      <w:rPr>
+        <w:rFonts w:ascii="Courier New" w:hAnsi="Courier New" w:cs="Courier New" w:hint="default"/>
+      </w:rPr>
+    </w:lvl>
+    <w:lvl w:ilvl="2" w:tplc="04090005" w:tentative="1">
+      <w:start w:val="1"/>
+      <w:numFmt w:val="bullet"/>
+      <w:lvlText w:val=""/>
+      <w:lvlJc w:val="left"/>
+      <w:pPr>
+        <w:ind w:left="2160" w:hanging="360"/>
+      </w:pPr>
+      <w:rPr>
+        <w:rFonts w:ascii="Wingdings" w:hAnsi="Wingdings" w:hint="default"/>
+      </w:rPr>
+    </w:lvl>
+    <w:lvl w:ilvl="3" w:tplc="04090001" w:tentative="1">
+      <w:start w:val="1"/>
+      <w:numFmt w:val="bullet"/>
+      <w:lvlText w:val=""/>
+      <w:lvlJc w:val="left"/>
+      <w:pPr>
+        <w:ind w:left="2880" w:hanging="360"/>
+      </w:pPr>
+      <w:rPr>
+        <w:rFonts w:ascii="Symbol" w:hAnsi="Symbol" w:hint="default"/>
+      </w:rPr>
+    </w:lvl>
+    <w:lvl w:ilvl="4" w:tplc="04090003" w:tentative="1">
+      <w:start w:val="1"/>
+      <w:numFmt w:val="bullet"/>
+      <w:lvlText w:val="o"/>
+      <w:lvlJc w:val="left"/>
+      <w:pPr>
+        <w:ind w:left="3600" w:hanging="360"/>
+      </w:pPr>
+      <w:rPr>
+        <w:rFonts w:ascii="Courier New" w:hAnsi="Courier New" w:cs="Courier New" w:hint="default"/>
+      </w:rPr>
+    </w:lvl>
+    <w:lvl w:ilvl="5" w:tplc="04090005" w:tentative="1">
+      <w:start w:val="1"/>
+      <w:numFmt w:val="bullet"/>
+      <w:lvlText w:val=""/>
+      <w:lvlJc w:val="left"/>
+      <w:pPr>
+        <w:ind w:left="4320" w:hanging="360"/>
+      </w:pPr>
+      <w:rPr>
+        <w:rFonts w:ascii="Wingdings" w:hAnsi="Wingdings" w:hint="default"/>
+      </w:rPr>
+    </w:lvl>
+    <w:lvl w:ilvl="6" w:tplc="04090001" w:tentative="1">
+      <w:start w:val="1"/>
+      <w:numFmt w:val="bullet"/>
+      <w:lvlText w:val=""/>
+      <w:lvlJc w:val="left"/>
+      <w:pPr>
+        <w:ind w:left="5040" w:hanging="360"/>
+      </w:pPr>
+      <w:rPr>
+        <w:rFonts w:ascii="Symbol" w:hAnsi="Symbol" w:hint="default"/>
+      </w:rPr>
+    </w:lvl>
+    <w:lvl w:ilvl="7" w:tplc="04090003" w:tentative="1">
+      <w:start w:val="1"/>
+      <w:numFmt w:val="bullet"/>
+      <w:lvlText w:val="o"/>
+      <w:lvlJc w:val="left"/>
+      <w:pPr>
+        <w:ind w:left="5760" w:hanging="360"/>
+      </w:pPr>
+      <w:rPr>
+        <w:rFonts w:ascii="Courier New" w:hAnsi="Courier New" w:cs="Courier New" w:hint="default"/>
+      </w:rPr>
+    </w:lvl>
+    <w:lvl w:ilvl="8" w:tplc="04090005" w:tentative="1">
+      <w:start w:val="1"/>
+      <w:numFmt w:val="bullet"/>
+      <w:lvlText w:val=""/>
+      <w:lvlJc w:val="left"/>
+      <w:pPr>
+        <w:ind w:left="6480" w:hanging="360"/>
+      </w:pPr>
+      <w:rPr>
+        <w:rFonts w:ascii="Wingdings" w:hAnsi="Wingdings" w:hint="default"/>
+      </w:rPr>
+    </w:lvl>
+  </w:abstractNum>
+  <w:abstractNum w:abstractNumId="5" w15:restartNumberingAfterBreak="0">
     <w:nsid w:val="67DF261C"/>
     <w:multiLevelType w:val="hybridMultilevel"/>
     <w:tmpl w:val="4704F8E8"/>
@@ -917,7 +1750,7 @@
       </w:rPr>
     </w:lvl>
   </w:abstractNum>
-  <w:abstractNum w:abstractNumId="4" w15:restartNumberingAfterBreak="0">
+  <w:abstractNum w:abstractNumId="6" w15:restartNumberingAfterBreak="0">
     <w:nsid w:val="75836892"/>
     <w:multiLevelType w:val="hybridMultilevel"/>
     <w:tmpl w:val="0D5259D8"/>
@@ -1037,12 +1870,18 @@
     <w:abstractNumId w:val="2"/>
   </w:num>
   <w:num w:numId="3">
-    <w:abstractNumId w:val="3"/>
+    <w:abstractNumId w:val="5"/>
   </w:num>
   <w:num w:numId="4">
     <w:abstractNumId w:val="1"/>
   </w:num>
   <w:num w:numId="5">
+    <w:abstractNumId w:val="6"/>
+  </w:num>
+  <w:num w:numId="6">
+    <w:abstractNumId w:val="3"/>
+  </w:num>
+  <w:num w:numId="7">
     <w:abstractNumId w:val="4"/>
   </w:num>
 </w:numbering>

</xml_diff>

<commit_message>
add documentation for certificates
</commit_message>
<xml_diff>
--- a/main.docx
+++ b/main.docx
@@ -561,6 +561,244 @@
     </w:p>
     <w:p>
       <w:pPr>
+        <w:pStyle w:val="Heading2"/>
+        <w:rPr>
+          <w:sz w:val="32"/>
+          <w:szCs w:val="32"/>
+        </w:rPr>
+      </w:pPr>
+      <w:r>
+        <w:rPr>
+          <w:sz w:val="32"/>
+          <w:szCs w:val="32"/>
+        </w:rPr>
+        <w:t>Certificates</w:t>
+      </w:r>
+    </w:p>
+    <w:p>
+      <w:pPr>
+        <w:pStyle w:val="ListParagraph"/>
+        <w:numPr>
+          <w:ilvl w:val="0"/>
+          <w:numId w:val="7"/>
+        </w:numPr>
+      </w:pPr>
+      <w:r>
+        <w:t xml:space="preserve">A </w:t>
+      </w:r>
+      <w:r>
+        <w:rPr>
+          <w:rStyle w:val="CodeChar"/>
+        </w:rPr>
+        <w:t>.pfx</w:t>
+      </w:r>
+      <w:r>
+        <w:t xml:space="preserve"> file includes both public and private keys for the associated certificate. Never share this file. It can be used for signing and authentication.</w:t>
+      </w:r>
+    </w:p>
+    <w:p>
+      <w:pPr>
+        <w:pStyle w:val="ListParagraph"/>
+        <w:numPr>
+          <w:ilvl w:val="0"/>
+          <w:numId w:val="7"/>
+        </w:numPr>
+      </w:pPr>
+      <w:r>
+        <w:t xml:space="preserve">A </w:t>
+      </w:r>
+      <w:r>
+        <w:rPr>
+          <w:rStyle w:val="CodeChar"/>
+        </w:rPr>
+        <w:t>.cer</w:t>
+      </w:r>
+      <w:r>
+        <w:t xml:space="preserve"> file only has the public key. It can be used for authentication.</w:t>
+      </w:r>
+    </w:p>
+    <w:p>
+      <w:pPr>
+        <w:pStyle w:val="ListParagraph"/>
+        <w:numPr>
+          <w:ilvl w:val="0"/>
+          <w:numId w:val="7"/>
+        </w:numPr>
+      </w:pPr>
+      <w:r>
+        <w:t>Trusting a setup file:</w:t>
+      </w:r>
+    </w:p>
+    <w:p>
+      <w:pPr>
+        <w:pStyle w:val="ListParagraph"/>
+        <w:numPr>
+          <w:ilvl w:val="1"/>
+          <w:numId w:val="7"/>
+        </w:numPr>
+      </w:pPr>
+      <w:r>
+        <w:t xml:space="preserve">Install the certificate used to sign the file into </w:t>
+      </w:r>
+      <w:r>
+        <w:rPr>
+          <w:rStyle w:val="CodeChar"/>
+        </w:rPr>
+        <w:t>Trusted People</w:t>
+      </w:r>
+      <w:r>
+        <w:t xml:space="preserve"> in </w:t>
+      </w:r>
+      <w:r>
+        <w:rPr>
+          <w:rStyle w:val="CodeChar"/>
+        </w:rPr>
+        <w:t>Local Machine</w:t>
+      </w:r>
+    </w:p>
+    <w:p>
+      <w:pPr>
+        <w:pStyle w:val="Heading3"/>
+      </w:pPr>
+      <w:r>
+        <w:t>Creating a self-signed certificate</w:t>
+      </w:r>
+    </w:p>
+    <w:p>
+      <w:pPr>
+        <w:pStyle w:val="ListParagraph"/>
+        <w:numPr>
+          <w:ilvl w:val="0"/>
+          <w:numId w:val="8"/>
+        </w:numPr>
+      </w:pPr>
+      <w:r>
+        <w:t>Open powershell</w:t>
+      </w:r>
+    </w:p>
+    <w:p>
+      <w:pPr>
+        <w:pStyle w:val="Code"/>
+      </w:pPr>
+      <w:r>
+        <w:t xml:space="preserve">$cert = New-SelfSignedCertificate -DnsName </w:t>
+      </w:r>
+      <w:r>
+        <w:t>&lt;</w:t>
+      </w:r>
+      <w:r>
+        <w:t>email@yourdomain.com</w:t>
+      </w:r>
+      <w:r>
+        <w:t>&gt;</w:t>
+      </w:r>
+      <w:r>
+        <w:t xml:space="preserve"> -Type CodeSigning -CertStoreLocation cert:\CurrentUser\My</w:t>
+      </w:r>
+    </w:p>
+    <w:p>
+      <w:pPr>
+        <w:pStyle w:val="ListParagraph"/>
+        <w:numPr>
+          <w:ilvl w:val="0"/>
+          <w:numId w:val="8"/>
+        </w:numPr>
+      </w:pPr>
+      <w:r>
+        <w:t>Exporting the certificate</w:t>
+      </w:r>
+    </w:p>
+    <w:p>
+      <w:pPr>
+        <w:pStyle w:val="ListParagraph"/>
+        <w:numPr>
+          <w:ilvl w:val="0"/>
+          <w:numId w:val="8"/>
+        </w:numPr>
+      </w:pPr>
+      <w:r>
+        <w:t>Create a password first. Exporting is not allowed before this</w:t>
+      </w:r>
+    </w:p>
+    <w:p>
+      <w:pPr>
+        <w:pStyle w:val="Code"/>
+      </w:pPr>
+      <w:r>
+        <w:t>$CertPassword = ConvertTo-SecureString -String "</w:t>
+      </w:r>
+      <w:r>
+        <w:t>&lt;password&gt;</w:t>
+      </w:r>
+      <w:r>
+        <w:t>" -Force –AsPlainText</w:t>
+      </w:r>
+    </w:p>
+    <w:p>
+      <w:pPr>
+        <w:pStyle w:val="ListParagraph"/>
+        <w:numPr>
+          <w:ilvl w:val="0"/>
+          <w:numId w:val="9"/>
+        </w:numPr>
+      </w:pPr>
+      <w:r>
+        <w:t>Export</w:t>
+      </w:r>
+    </w:p>
+    <w:p>
+      <w:pPr>
+        <w:pStyle w:val="Code"/>
+      </w:pPr>
+      <w:r>
+        <w:t>Export-PfxCertificate -Cert "cert:\CurrentUser\My\$($cert.Thumbprint)" -FilePath "</w:t>
+      </w:r>
+      <w:r>
+        <w:t>&lt;path/to/</w:t>
+      </w:r>
+      <w:r>
+        <w:t>selfsigncert.pfx</w:t>
+      </w:r>
+      <w:r>
+        <w:t>&gt;</w:t>
+      </w:r>
+      <w:r>
+        <w:t>" -Password $CertPassword</w:t>
+      </w:r>
+    </w:p>
+    <w:p/>
+    <w:p>
+      <w:pPr>
+        <w:pStyle w:val="Heading3"/>
+      </w:pPr>
+      <w:r>
+        <w:t>View existing certificates</w:t>
+      </w:r>
+    </w:p>
+    <w:p>
+      <w:pPr>
+        <w:pStyle w:val="ListParagraph"/>
+        <w:numPr>
+          <w:ilvl w:val="0"/>
+          <w:numId w:val="9"/>
+        </w:numPr>
+      </w:pPr>
+      <w:r>
+        <w:t>Open powershell</w:t>
+      </w:r>
+    </w:p>
+    <w:p>
+      <w:pPr>
+        <w:pStyle w:val="Code"/>
+      </w:pPr>
+      <w:r>
+        <w:t>cd cert:\CurrentUser\My</w:t>
+      </w:r>
+      <w:bookmarkStart w:id="0" w:name="_GoBack"/>
+      <w:bookmarkEnd w:id="0"/>
+    </w:p>
+    <w:p>
+      <w:pPr>
         <w:pStyle w:val="Heading1"/>
         <w:tabs>
           <w:tab w:val="left" w:pos="5409"/>
@@ -1086,8 +1324,6 @@
       <w:r>
         <w:t>null</w:t>
       </w:r>
-      <w:bookmarkStart w:id="0" w:name="_GoBack"/>
-      <w:bookmarkEnd w:id="0"/>
       <w:r>
         <w:rPr>
           <w:color w:val="000000"/>
@@ -1109,6 +1345,119 @@
 <file path=word/numbering.xml><?xml version="1.0" encoding="utf-8"?>
 <w:numbering xmlns:wpc="http://schemas.microsoft.com/office/word/2010/wordprocessingCanvas" xmlns:mc="http://schemas.openxmlformats.org/markup-compatibility/2006" xmlns:o="urn:schemas-microsoft-com:office:office" xmlns:r="http://schemas.openxmlformats.org/officeDocument/2006/relationships" xmlns:m="http://schemas.openxmlformats.org/officeDocument/2006/math" xmlns:v="urn:schemas-microsoft-com:vml" xmlns:wp14="http://schemas.microsoft.com/office/word/2010/wordprocessingDrawing" xmlns:wp="http://schemas.openxmlformats.org/drawingml/2006/wordprocessingDrawing" xmlns:w10="urn:schemas-microsoft-com:office:word" xmlns:w="http://schemas.openxmlformats.org/wordprocessingml/2006/main" xmlns:w14="http://schemas.microsoft.com/office/word/2010/wordml" xmlns:w15="http://schemas.microsoft.com/office/word/2012/wordml" xmlns:wpg="http://schemas.microsoft.com/office/word/2010/wordprocessingGroup" xmlns:wpi="http://schemas.microsoft.com/office/word/2010/wordprocessingInk" xmlns:wne="http://schemas.microsoft.com/office/word/2006/wordml" xmlns:wps="http://schemas.microsoft.com/office/word/2010/wordprocessingShape" mc:Ignorable="w14 w15 wp14">
   <w:abstractNum w:abstractNumId="0" w15:restartNumberingAfterBreak="0">
+    <w:nsid w:val="0FBA09F2"/>
+    <w:multiLevelType w:val="hybridMultilevel"/>
+    <w:tmpl w:val="A4003088"/>
+    <w:lvl w:ilvl="0" w:tplc="04090003">
+      <w:start w:val="1"/>
+      <w:numFmt w:val="bullet"/>
+      <w:lvlText w:val="o"/>
+      <w:lvlJc w:val="left"/>
+      <w:pPr>
+        <w:ind w:left="720" w:hanging="360"/>
+      </w:pPr>
+      <w:rPr>
+        <w:rFonts w:ascii="Courier New" w:hAnsi="Courier New" w:cs="Courier New" w:hint="default"/>
+      </w:rPr>
+    </w:lvl>
+    <w:lvl w:ilvl="1" w:tplc="04090003" w:tentative="1">
+      <w:start w:val="1"/>
+      <w:numFmt w:val="bullet"/>
+      <w:lvlText w:val="o"/>
+      <w:lvlJc w:val="left"/>
+      <w:pPr>
+        <w:ind w:left="1440" w:hanging="360"/>
+      </w:pPr>
+      <w:rPr>
+        <w:rFonts w:ascii="Courier New" w:hAnsi="Courier New" w:cs="Courier New" w:hint="default"/>
+      </w:rPr>
+    </w:lvl>
+    <w:lvl w:ilvl="2" w:tplc="04090005" w:tentative="1">
+      <w:start w:val="1"/>
+      <w:numFmt w:val="bullet"/>
+      <w:lvlText w:val=""/>
+      <w:lvlJc w:val="left"/>
+      <w:pPr>
+        <w:ind w:left="2160" w:hanging="360"/>
+      </w:pPr>
+      <w:rPr>
+        <w:rFonts w:ascii="Wingdings" w:hAnsi="Wingdings" w:hint="default"/>
+      </w:rPr>
+    </w:lvl>
+    <w:lvl w:ilvl="3" w:tplc="04090001" w:tentative="1">
+      <w:start w:val="1"/>
+      <w:numFmt w:val="bullet"/>
+      <w:lvlText w:val=""/>
+      <w:lvlJc w:val="left"/>
+      <w:pPr>
+        <w:ind w:left="2880" w:hanging="360"/>
+      </w:pPr>
+      <w:rPr>
+        <w:rFonts w:ascii="Symbol" w:hAnsi="Symbol" w:hint="default"/>
+      </w:rPr>
+    </w:lvl>
+    <w:lvl w:ilvl="4" w:tplc="04090003" w:tentative="1">
+      <w:start w:val="1"/>
+      <w:numFmt w:val="bullet"/>
+      <w:lvlText w:val="o"/>
+      <w:lvlJc w:val="left"/>
+      <w:pPr>
+        <w:ind w:left="3600" w:hanging="360"/>
+      </w:pPr>
+      <w:rPr>
+        <w:rFonts w:ascii="Courier New" w:hAnsi="Courier New" w:cs="Courier New" w:hint="default"/>
+      </w:rPr>
+    </w:lvl>
+    <w:lvl w:ilvl="5" w:tplc="04090005" w:tentative="1">
+      <w:start w:val="1"/>
+      <w:numFmt w:val="bullet"/>
+      <w:lvlText w:val=""/>
+      <w:lvlJc w:val="left"/>
+      <w:pPr>
+        <w:ind w:left="4320" w:hanging="360"/>
+      </w:pPr>
+      <w:rPr>
+        <w:rFonts w:ascii="Wingdings" w:hAnsi="Wingdings" w:hint="default"/>
+      </w:rPr>
+    </w:lvl>
+    <w:lvl w:ilvl="6" w:tplc="04090001" w:tentative="1">
+      <w:start w:val="1"/>
+      <w:numFmt w:val="bullet"/>
+      <w:lvlText w:val=""/>
+      <w:lvlJc w:val="left"/>
+      <w:pPr>
+        <w:ind w:left="5040" w:hanging="360"/>
+      </w:pPr>
+      <w:rPr>
+        <w:rFonts w:ascii="Symbol" w:hAnsi="Symbol" w:hint="default"/>
+      </w:rPr>
+    </w:lvl>
+    <w:lvl w:ilvl="7" w:tplc="04090003" w:tentative="1">
+      <w:start w:val="1"/>
+      <w:numFmt w:val="bullet"/>
+      <w:lvlText w:val="o"/>
+      <w:lvlJc w:val="left"/>
+      <w:pPr>
+        <w:ind w:left="5760" w:hanging="360"/>
+      </w:pPr>
+      <w:rPr>
+        <w:rFonts w:ascii="Courier New" w:hAnsi="Courier New" w:cs="Courier New" w:hint="default"/>
+      </w:rPr>
+    </w:lvl>
+    <w:lvl w:ilvl="8" w:tplc="04090005" w:tentative="1">
+      <w:start w:val="1"/>
+      <w:numFmt w:val="bullet"/>
+      <w:lvlText w:val=""/>
+      <w:lvlJc w:val="left"/>
+      <w:pPr>
+        <w:ind w:left="6480" w:hanging="360"/>
+      </w:pPr>
+      <w:rPr>
+        <w:rFonts w:ascii="Wingdings" w:hAnsi="Wingdings" w:hint="default"/>
+      </w:rPr>
+    </w:lvl>
+  </w:abstractNum>
+  <w:abstractNum w:abstractNumId="1" w15:restartNumberingAfterBreak="0">
     <w:nsid w:val="106401A6"/>
     <w:multiLevelType w:val="hybridMultilevel"/>
     <w:tmpl w:val="49046F2C"/>
@@ -1221,7 +1570,7 @@
       </w:rPr>
     </w:lvl>
   </w:abstractNum>
-  <w:abstractNum w:abstractNumId="1" w15:restartNumberingAfterBreak="0">
+  <w:abstractNum w:abstractNumId="2" w15:restartNumberingAfterBreak="0">
     <w:nsid w:val="3C5F3E6B"/>
     <w:multiLevelType w:val="hybridMultilevel"/>
     <w:tmpl w:val="B3820E18"/>
@@ -1334,7 +1683,7 @@
       </w:rPr>
     </w:lvl>
   </w:abstractNum>
-  <w:abstractNum w:abstractNumId="2" w15:restartNumberingAfterBreak="0">
+  <w:abstractNum w:abstractNumId="3" w15:restartNumberingAfterBreak="0">
     <w:nsid w:val="4137278E"/>
     <w:multiLevelType w:val="hybridMultilevel"/>
     <w:tmpl w:val="7CC4C7BE"/>
@@ -1447,7 +1796,7 @@
       </w:rPr>
     </w:lvl>
   </w:abstractNum>
-  <w:abstractNum w:abstractNumId="3" w15:restartNumberingAfterBreak="0">
+  <w:abstractNum w:abstractNumId="4" w15:restartNumberingAfterBreak="0">
     <w:nsid w:val="4AAD2164"/>
     <w:multiLevelType w:val="hybridMultilevel"/>
     <w:tmpl w:val="58F2C1BE"/>
@@ -1560,10 +1909,123 @@
       </w:rPr>
     </w:lvl>
   </w:abstractNum>
-  <w:abstractNum w:abstractNumId="4" w15:restartNumberingAfterBreak="0">
+  <w:abstractNum w:abstractNumId="5" w15:restartNumberingAfterBreak="0">
+    <w:nsid w:val="4E5011A6"/>
+    <w:multiLevelType w:val="hybridMultilevel"/>
+    <w:tmpl w:val="85B88D04"/>
+    <w:lvl w:ilvl="0" w:tplc="04090003">
+      <w:start w:val="1"/>
+      <w:numFmt w:val="bullet"/>
+      <w:lvlText w:val="o"/>
+      <w:lvlJc w:val="left"/>
+      <w:pPr>
+        <w:ind w:left="720" w:hanging="360"/>
+      </w:pPr>
+      <w:rPr>
+        <w:rFonts w:ascii="Courier New" w:hAnsi="Courier New" w:cs="Courier New" w:hint="default"/>
+      </w:rPr>
+    </w:lvl>
+    <w:lvl w:ilvl="1" w:tplc="04090003" w:tentative="1">
+      <w:start w:val="1"/>
+      <w:numFmt w:val="bullet"/>
+      <w:lvlText w:val="o"/>
+      <w:lvlJc w:val="left"/>
+      <w:pPr>
+        <w:ind w:left="1440" w:hanging="360"/>
+      </w:pPr>
+      <w:rPr>
+        <w:rFonts w:ascii="Courier New" w:hAnsi="Courier New" w:cs="Courier New" w:hint="default"/>
+      </w:rPr>
+    </w:lvl>
+    <w:lvl w:ilvl="2" w:tplc="04090005" w:tentative="1">
+      <w:start w:val="1"/>
+      <w:numFmt w:val="bullet"/>
+      <w:lvlText w:val=""/>
+      <w:lvlJc w:val="left"/>
+      <w:pPr>
+        <w:ind w:left="2160" w:hanging="360"/>
+      </w:pPr>
+      <w:rPr>
+        <w:rFonts w:ascii="Wingdings" w:hAnsi="Wingdings" w:hint="default"/>
+      </w:rPr>
+    </w:lvl>
+    <w:lvl w:ilvl="3" w:tplc="04090001" w:tentative="1">
+      <w:start w:val="1"/>
+      <w:numFmt w:val="bullet"/>
+      <w:lvlText w:val=""/>
+      <w:lvlJc w:val="left"/>
+      <w:pPr>
+        <w:ind w:left="2880" w:hanging="360"/>
+      </w:pPr>
+      <w:rPr>
+        <w:rFonts w:ascii="Symbol" w:hAnsi="Symbol" w:hint="default"/>
+      </w:rPr>
+    </w:lvl>
+    <w:lvl w:ilvl="4" w:tplc="04090003" w:tentative="1">
+      <w:start w:val="1"/>
+      <w:numFmt w:val="bullet"/>
+      <w:lvlText w:val="o"/>
+      <w:lvlJc w:val="left"/>
+      <w:pPr>
+        <w:ind w:left="3600" w:hanging="360"/>
+      </w:pPr>
+      <w:rPr>
+        <w:rFonts w:ascii="Courier New" w:hAnsi="Courier New" w:cs="Courier New" w:hint="default"/>
+      </w:rPr>
+    </w:lvl>
+    <w:lvl w:ilvl="5" w:tplc="04090005" w:tentative="1">
+      <w:start w:val="1"/>
+      <w:numFmt w:val="bullet"/>
+      <w:lvlText w:val=""/>
+      <w:lvlJc w:val="left"/>
+      <w:pPr>
+        <w:ind w:left="4320" w:hanging="360"/>
+      </w:pPr>
+      <w:rPr>
+        <w:rFonts w:ascii="Wingdings" w:hAnsi="Wingdings" w:hint="default"/>
+      </w:rPr>
+    </w:lvl>
+    <w:lvl w:ilvl="6" w:tplc="04090001" w:tentative="1">
+      <w:start w:val="1"/>
+      <w:numFmt w:val="bullet"/>
+      <w:lvlText w:val=""/>
+      <w:lvlJc w:val="left"/>
+      <w:pPr>
+        <w:ind w:left="5040" w:hanging="360"/>
+      </w:pPr>
+      <w:rPr>
+        <w:rFonts w:ascii="Symbol" w:hAnsi="Symbol" w:hint="default"/>
+      </w:rPr>
+    </w:lvl>
+    <w:lvl w:ilvl="7" w:tplc="04090003" w:tentative="1">
+      <w:start w:val="1"/>
+      <w:numFmt w:val="bullet"/>
+      <w:lvlText w:val="o"/>
+      <w:lvlJc w:val="left"/>
+      <w:pPr>
+        <w:ind w:left="5760" w:hanging="360"/>
+      </w:pPr>
+      <w:rPr>
+        <w:rFonts w:ascii="Courier New" w:hAnsi="Courier New" w:cs="Courier New" w:hint="default"/>
+      </w:rPr>
+    </w:lvl>
+    <w:lvl w:ilvl="8" w:tplc="04090005" w:tentative="1">
+      <w:start w:val="1"/>
+      <w:numFmt w:val="bullet"/>
+      <w:lvlText w:val=""/>
+      <w:lvlJc w:val="left"/>
+      <w:pPr>
+        <w:ind w:left="6480" w:hanging="360"/>
+      </w:pPr>
+      <w:rPr>
+        <w:rFonts w:ascii="Wingdings" w:hAnsi="Wingdings" w:hint="default"/>
+      </w:rPr>
+    </w:lvl>
+  </w:abstractNum>
+  <w:abstractNum w:abstractNumId="6" w15:restartNumberingAfterBreak="0">
     <w:nsid w:val="4F6A64E0"/>
     <w:multiLevelType w:val="hybridMultilevel"/>
-    <w:tmpl w:val="6924FA98"/>
+    <w:tmpl w:val="A8323764"/>
     <w:lvl w:ilvl="0" w:tplc="04090001">
       <w:start w:val="1"/>
       <w:numFmt w:val="bullet"/>
@@ -1576,7 +2038,7 @@
         <w:rFonts w:ascii="Symbol" w:hAnsi="Symbol" w:hint="default"/>
       </w:rPr>
     </w:lvl>
-    <w:lvl w:ilvl="1" w:tplc="04090003" w:tentative="1">
+    <w:lvl w:ilvl="1" w:tplc="04090003">
       <w:start w:val="1"/>
       <w:numFmt w:val="bullet"/>
       <w:lvlText w:val="o"/>
@@ -1673,7 +2135,7 @@
       </w:rPr>
     </w:lvl>
   </w:abstractNum>
-  <w:abstractNum w:abstractNumId="5" w15:restartNumberingAfterBreak="0">
+  <w:abstractNum w:abstractNumId="7" w15:restartNumberingAfterBreak="0">
     <w:nsid w:val="67DF261C"/>
     <w:multiLevelType w:val="hybridMultilevel"/>
     <w:tmpl w:val="4704F8E8"/>
@@ -1786,7 +2248,7 @@
       </w:rPr>
     </w:lvl>
   </w:abstractNum>
-  <w:abstractNum w:abstractNumId="6" w15:restartNumberingAfterBreak="0">
+  <w:abstractNum w:abstractNumId="8" w15:restartNumberingAfterBreak="0">
     <w:nsid w:val="75836892"/>
     <w:multiLevelType w:val="hybridMultilevel"/>
     <w:tmpl w:val="0D5259D8"/>
@@ -1900,25 +2362,31 @@
     </w:lvl>
   </w:abstractNum>
   <w:num w:numId="1">
+    <w:abstractNumId w:val="1"/>
+  </w:num>
+  <w:num w:numId="2">
+    <w:abstractNumId w:val="3"/>
+  </w:num>
+  <w:num w:numId="3">
+    <w:abstractNumId w:val="7"/>
+  </w:num>
+  <w:num w:numId="4">
+    <w:abstractNumId w:val="2"/>
+  </w:num>
+  <w:num w:numId="5">
+    <w:abstractNumId w:val="8"/>
+  </w:num>
+  <w:num w:numId="6">
+    <w:abstractNumId w:val="4"/>
+  </w:num>
+  <w:num w:numId="7">
+    <w:abstractNumId w:val="6"/>
+  </w:num>
+  <w:num w:numId="8">
     <w:abstractNumId w:val="0"/>
   </w:num>
-  <w:num w:numId="2">
-    <w:abstractNumId w:val="2"/>
-  </w:num>
-  <w:num w:numId="3">
+  <w:num w:numId="9">
     <w:abstractNumId w:val="5"/>
-  </w:num>
-  <w:num w:numId="4">
-    <w:abstractNumId w:val="1"/>
-  </w:num>
-  <w:num w:numId="5">
-    <w:abstractNumId w:val="6"/>
-  </w:num>
-  <w:num w:numId="6">
-    <w:abstractNumId w:val="3"/>
-  </w:num>
-  <w:num w:numId="7">
-    <w:abstractNumId w:val="4"/>
   </w:num>
 </w:numbering>
 </file>

</xml_diff>

<commit_message>
add fork repo guide
</commit_message>
<xml_diff>
--- a/main.docx
+++ b/main.docx
@@ -799,10 +799,7 @@
         <w:t>" -Password $CertPassword</w:t>
       </w:r>
     </w:p>
-    <w:p>
-      <w:bookmarkStart w:id="0" w:name="_GoBack"/>
-      <w:bookmarkEnd w:id="0"/>
-    </w:p>
+    <w:p/>
     <w:p>
       <w:pPr>
         <w:pStyle w:val="Heading3"/>
@@ -1501,6 +1498,81 @@
       </w:pPr>
       <w:r>
         <w:t>npm update</w:t>
+      </w:r>
+    </w:p>
+    <w:p>
+      <w:pPr>
+        <w:pStyle w:val="Heading1"/>
+      </w:pPr>
+      <w:r>
+        <w:t>Tool Guides</w:t>
+      </w:r>
+      <w:bookmarkStart w:id="0" w:name="_GoBack"/>
+      <w:bookmarkEnd w:id="0"/>
+    </w:p>
+    <w:p/>
+    <w:p>
+      <w:pPr>
+        <w:pStyle w:val="Heading2"/>
+      </w:pPr>
+      <w:proofErr w:type="spellStart"/>
+      <w:r>
+        <w:t>Git</w:t>
+      </w:r>
+      <w:proofErr w:type="spellEnd"/>
+    </w:p>
+    <w:p/>
+    <w:p>
+      <w:pPr>
+        <w:pStyle w:val="Heading3"/>
+      </w:pPr>
+      <w:r>
+        <w:t xml:space="preserve">Cloning your own repo on </w:t>
+      </w:r>
+      <w:proofErr w:type="spellStart"/>
+      <w:r>
+        <w:t>github</w:t>
+      </w:r>
+      <w:proofErr w:type="spellEnd"/>
+    </w:p>
+    <w:p>
+      <w:pPr>
+        <w:pStyle w:val="Code"/>
+      </w:pPr>
+      <w:r>
+        <w:t>git clone https://github.com/userName/Repo New_Repo</w:t>
+      </w:r>
+    </w:p>
+    <w:p>
+      <w:pPr>
+        <w:pStyle w:val="Code"/>
+      </w:pPr>
+      <w:r>
+        <w:t>cd New_Repo</w:t>
+      </w:r>
+    </w:p>
+    <w:p>
+      <w:pPr>
+        <w:pStyle w:val="Code"/>
+      </w:pPr>
+      <w:r>
+        <w:t>git remote set-url origin https://github.com/userName/New_Repo</w:t>
+      </w:r>
+    </w:p>
+    <w:p>
+      <w:pPr>
+        <w:pStyle w:val="Code"/>
+      </w:pPr>
+      <w:r>
+        <w:t>git remote add upstream https://github.com/userName/Repo</w:t>
+      </w:r>
+    </w:p>
+    <w:p>
+      <w:pPr>
+        <w:pStyle w:val="Code"/>
+      </w:pPr>
+      <w:r>
+        <w:t>git push origin master</w:t>
       </w:r>
     </w:p>
     <w:sectPr>

</xml_diff>